<commit_message>
Sketches + images update
</commit_message>
<xml_diff>
--- a/images/imageLiscences.docx
+++ b/images/imageLiscences.docx
@@ -51,7 +51,7 @@
       </w:r>
     </w:p>
     <w:p>
-      <w:hyperlink r:id="rId7" w:history="1">
+      <w:hyperlink r:id="rId7" w:anchor="size=128" w:history="1">
         <w:r>
           <w:rPr>
             <w:rStyle w:val="Hyperlink"/>
@@ -81,6 +81,11 @@
       </w:r>
     </w:p>
     <w:p>
+      <w:pPr>
+        <w:rPr>
+          <w:rStyle w:val="Hyperlink"/>
+        </w:rPr>
+      </w:pPr>
       <w:hyperlink r:id="rId9" w:history="1">
         <w:r>
           <w:rPr>
@@ -90,13 +95,197 @@
         </w:r>
       </w:hyperlink>
     </w:p>
-    <w:p/>
-    <w:p>
-      <w:r>
-        <w:t>Remember to credit authors in the application a lot of these need credit to be on the app</w:t>
+    <w:p>
+      <w:pPr>
+        <w:rPr>
+          <w:rStyle w:val="Hyperlink"/>
+        </w:rPr>
+      </w:pPr>
+    </w:p>
+    <w:p>
+      <w:pPr>
+        <w:rPr>
+          <w:rStyle w:val="Hyperlink"/>
+        </w:rPr>
+      </w:pPr>
+      <w:r>
+        <w:rPr>
+          <w:rStyle w:val="Hyperlink"/>
+        </w:rPr>
+        <w:t>Plus sign</w:t>
+      </w:r>
+    </w:p>
+    <w:p>
+      <w:pPr>
+        <w:rPr>
+          <w:color w:val="0563C1" w:themeColor="hyperlink"/>
+        </w:rPr>
+      </w:pPr>
+      <w:hyperlink r:id="rId10" w:history="1">
+        <w:r>
+          <w:rPr>
+            <w:rStyle w:val="Hyperlink"/>
+          </w:rPr>
+          <w:t>http://www.flaticon.com/free-icon/plus-sign_32339</w:t>
+        </w:r>
+      </w:hyperlink>
+    </w:p>
+    <w:p>
+      <w:pPr>
+        <w:rPr>
+          <w:color w:val="0563C1" w:themeColor="hyperlink"/>
+        </w:rPr>
+      </w:pPr>
+      <w:r>
+        <w:rPr>
+          <w:color w:val="0563C1" w:themeColor="hyperlink"/>
+        </w:rPr>
+        <w:t>Pen</w:t>
+      </w:r>
+    </w:p>
+    <w:p>
+      <w:pPr>
+        <w:rPr>
+          <w:color w:val="0563C1" w:themeColor="hyperlink"/>
+        </w:rPr>
+      </w:pPr>
+      <w:hyperlink r:id="rId11" w:history="1">
+        <w:r>
+          <w:rPr>
+            <w:rStyle w:val="Hyperlink"/>
+          </w:rPr>
+          <w:t>http://www.flaticon.com/free-icon/writing-pencil-symbol_23930</w:t>
+        </w:r>
+      </w:hyperlink>
+    </w:p>
+    <w:p>
+      <w:pPr>
+        <w:rPr>
+          <w:color w:val="0563C1" w:themeColor="hyperlink"/>
+        </w:rPr>
+      </w:pPr>
+      <w:hyperlink r:id="rId12" w:history="1">
+        <w:r>
+          <w:rPr>
+            <w:rStyle w:val="Hyperlink"/>
+          </w:rPr>
+          <w:t>http://www.flaticon.com/free-icon/pen-on-square-of-paper-interface-symbol_33615</w:t>
+        </w:r>
+      </w:hyperlink>
+    </w:p>
+    <w:p>
+      <w:pPr>
+        <w:rPr>
+          <w:color w:val="0563C1" w:themeColor="hyperlink"/>
+        </w:rPr>
+      </w:pPr>
+      <w:r>
+        <w:rPr>
+          <w:color w:val="0563C1" w:themeColor="hyperlink"/>
+        </w:rPr>
+        <w:t>Dustbin</w:t>
+      </w:r>
+    </w:p>
+    <w:p>
+      <w:pPr>
+        <w:rPr>
+          <w:color w:val="0563C1" w:themeColor="hyperlink"/>
+        </w:rPr>
+      </w:pPr>
+      <w:r>
+        <w:rPr>
+          <w:color w:val="0563C1" w:themeColor="hyperlink"/>
+        </w:rPr>
+        <w:t>http://www.flaticon.com/free-icon/delete-photo_61391</w:t>
+      </w:r>
+    </w:p>
+    <w:p>
+      <w:pPr>
+        <w:rPr>
+          <w:color w:val="0563C1" w:themeColor="hyperlink"/>
+        </w:rPr>
+      </w:pPr>
+      <w:r>
+        <w:rPr>
+          <w:color w:val="0563C1" w:themeColor="hyperlink"/>
+        </w:rPr>
+        <w:t>Book</w:t>
+      </w:r>
+    </w:p>
+    <w:p>
+      <w:pPr>
+        <w:rPr>
+          <w:color w:val="0563C1" w:themeColor="hyperlink"/>
+        </w:rPr>
+      </w:pPr>
+      <w:r>
+        <w:rPr>
+          <w:color w:val="0563C1" w:themeColor="hyperlink"/>
+        </w:rPr>
+        <w:t>http://www.flaticon.com/free-icon/open-book-top-view_43212</w:t>
+      </w:r>
+    </w:p>
+    <w:p>
+      <w:pPr>
+        <w:rPr>
+          <w:color w:val="0563C1" w:themeColor="hyperlink"/>
+        </w:rPr>
+      </w:pPr>
+      <w:r>
+        <w:rPr>
+          <w:color w:val="0563C1" w:themeColor="hyperlink"/>
+        </w:rPr>
+        <w:t>User</w:t>
+      </w:r>
+    </w:p>
+    <w:p>
+      <w:pPr>
+        <w:rPr>
+          <w:color w:val="0563C1" w:themeColor="hyperlink"/>
+        </w:rPr>
+      </w:pPr>
+      <w:hyperlink r:id="rId13" w:history="1">
+        <w:r>
+          <w:rPr>
+            <w:rStyle w:val="Hyperlink"/>
+          </w:rPr>
+          <w:t>http://www.flaticon.com/free-icon/user-black-shape_16612</w:t>
+        </w:r>
+      </w:hyperlink>
+    </w:p>
+    <w:p>
+      <w:pPr>
+        <w:rPr>
+          <w:color w:val="0563C1" w:themeColor="hyperlink"/>
+        </w:rPr>
+      </w:pPr>
+      <w:r>
+        <w:rPr>
+          <w:color w:val="0563C1" w:themeColor="hyperlink"/>
+        </w:rPr>
+        <w:t xml:space="preserve">Shopping </w:t>
+      </w:r>
+    </w:p>
+    <w:p>
+      <w:pPr>
+        <w:rPr>
+          <w:color w:val="0563C1" w:themeColor="hyperlink"/>
+        </w:rPr>
+      </w:pPr>
+      <w:r>
+        <w:rPr>
+          <w:color w:val="0563C1" w:themeColor="hyperlink"/>
+        </w:rPr>
+        <w:t>http://www.flaticon.com/free-icon/bag-shop_8109</w:t>
       </w:r>
       <w:bookmarkStart w:id="0" w:name="_GoBack"/>
       <w:bookmarkEnd w:id="0"/>
+    </w:p>
+    <w:p/>
+    <w:p>
+      <w:r>
+        <w:t>Remember to credit authors in the application a lot of these need credit to be on the app</w:t>
+      </w:r>
     </w:p>
     <w:sectPr>
       <w:pgSz w:w="11906" w:h="16838"/>

</xml_diff>

<commit_message>
Image, sketch and minute updates
</commit_message>
<xml_diff>
--- a/images/imageLiscences.docx
+++ b/images/imageLiscences.docx
@@ -272,11 +272,39 @@
           <w:color w:val="0563C1" w:themeColor="hyperlink"/>
         </w:rPr>
       </w:pPr>
-      <w:r>
-        <w:rPr>
-          <w:color w:val="0563C1" w:themeColor="hyperlink"/>
-        </w:rPr>
-        <w:t>http://www.flaticon.com/free-icon/bag-shop_8109</w:t>
+      <w:hyperlink r:id="rId14" w:history="1">
+        <w:r>
+          <w:rPr>
+            <w:rStyle w:val="Hyperlink"/>
+          </w:rPr>
+          <w:t>http://www.flaticon.com/free-icon/bag-shop_8109</w:t>
+        </w:r>
+      </w:hyperlink>
+    </w:p>
+    <w:p>
+      <w:pPr>
+        <w:rPr>
+          <w:color w:val="0563C1" w:themeColor="hyperlink"/>
+        </w:rPr>
+      </w:pPr>
+      <w:r>
+        <w:rPr>
+          <w:color w:val="0563C1" w:themeColor="hyperlink"/>
+        </w:rPr>
+        <w:t>Tick</w:t>
+      </w:r>
+    </w:p>
+    <w:p>
+      <w:pPr>
+        <w:rPr>
+          <w:color w:val="0563C1" w:themeColor="hyperlink"/>
+        </w:rPr>
+      </w:pPr>
+      <w:r>
+        <w:rPr>
+          <w:color w:val="0563C1" w:themeColor="hyperlink"/>
+        </w:rPr>
+        <w:t>http://www.flaticon.com/free-icon/basic-tick_62025</w:t>
       </w:r>
       <w:bookmarkStart w:id="0" w:name="_GoBack"/>
       <w:bookmarkEnd w:id="0"/>

</xml_diff>